<commit_message>
settings has been hidden
</commit_message>
<xml_diff>
--- a/Documents/NotioFACTOR.docx
+++ b/Documents/NotioFACTOR.docx
@@ -5,12 +5,12 @@
     <w:p>
       <w:pPr>
         <w:rPr>
-          <w:lang w:val="da-DK"/>
-        </w:rPr>
-      </w:pPr>
-      <w:r>
-        <w:rPr>
-          <w:lang w:val="da-DK"/>
+          <w:lang w:val="en-US"/>
+        </w:rPr>
+      </w:pPr>
+      <w:r>
+        <w:rPr>
+          <w:lang w:val="en-US"/>
         </w:rPr>
         <w:t>Notio</w:t>
       </w:r>
@@ -18,12 +18,12 @@
     <w:p>
       <w:pPr>
         <w:rPr>
-          <w:lang w:val="da-DK"/>
-        </w:rPr>
-      </w:pPr>
-      <w:r>
-        <w:rPr>
-          <w:lang w:val="da-DK"/>
+          <w:lang w:val="en-US"/>
+        </w:rPr>
+      </w:pPr>
+      <w:r>
+        <w:rPr>
+          <w:lang w:val="en-US"/>
         </w:rPr>
         <w:t>FACTOR</w:t>
       </w:r>
@@ -31,12 +31,12 @@
     <w:p>
       <w:pPr>
         <w:rPr>
-          <w:lang w:val="da-DK"/>
-        </w:rPr>
-      </w:pPr>
-      <w:r>
-        <w:rPr>
-          <w:lang w:val="da-DK"/>
+          <w:lang w:val="en-US"/>
+        </w:rPr>
+      </w:pPr>
+      <w:r>
+        <w:rPr>
+          <w:lang w:val="en-US"/>
         </w:rPr>
         <w:t xml:space="preserve">A user can setup </w:t>
       </w:r>
@@ -104,9 +104,152 @@
     <w:p>
       <w:pPr>
         <w:rPr>
-          <w:lang w:val="en-DK"/>
-        </w:rPr>
-      </w:pPr>
+          <w:lang w:val="en-US"/>
+        </w:rPr>
+      </w:pPr>
+      <w:r>
+        <w:rPr>
+          <w:b/>
+          <w:bCs/>
+          <w:lang w:val="en-US"/>
+        </w:rPr>
+        <w:t>Functionality</w:t>
+      </w:r>
+      <w:r>
+        <w:rPr>
+          <w:lang w:val="en-US"/>
+        </w:rPr>
+        <w:t>:</w:t>
+      </w:r>
+    </w:p>
+    <w:p>
+      <w:pPr>
+        <w:rPr>
+          <w:lang w:val="en-US"/>
+        </w:rPr>
+      </w:pPr>
+      <w:r>
+        <w:rPr>
+          <w:b/>
+          <w:bCs/>
+          <w:lang w:val="en-US"/>
+        </w:rPr>
+        <w:t>Application domain</w:t>
+      </w:r>
+      <w:r>
+        <w:rPr>
+          <w:lang w:val="en-US"/>
+        </w:rPr>
+        <w:t>: The user</w:t>
+      </w:r>
+      <w:r>
+        <w:rPr>
+          <w:lang w:val="en-US"/>
+        </w:rPr>
+        <w:t>s</w:t>
+      </w:r>
+    </w:p>
+    <w:p>
+      <w:pPr>
+        <w:rPr>
+          <w:lang w:val="en-US"/>
+        </w:rPr>
+      </w:pPr>
+      <w:r>
+        <w:rPr>
+          <w:b/>
+          <w:bCs/>
+          <w:lang w:val="en-US"/>
+        </w:rPr>
+        <w:t>Conditions</w:t>
+      </w:r>
+      <w:r>
+        <w:rPr>
+          <w:lang w:val="en-US"/>
+        </w:rPr>
+        <w:t>: Notio is developed b</w:t>
+      </w:r>
+      <w:r>
+        <w:rPr>
+          <w:lang w:val="en-US"/>
+        </w:rPr>
+        <w:t xml:space="preserve">y different developers, it has been through rusian,french,american and now danish developers. </w:t>
+      </w:r>
+    </w:p>
+    <w:p>
+      <w:pPr>
+        <w:rPr>
+          <w:lang w:val="en-US"/>
+        </w:rPr>
+      </w:pPr>
+      <w:r>
+        <w:rPr>
+          <w:b/>
+          <w:bCs/>
+          <w:lang w:val="en-US"/>
+        </w:rPr>
+        <w:t>Technology</w:t>
+      </w:r>
+      <w:r>
+        <w:rPr>
+          <w:lang w:val="en-US"/>
+        </w:rPr>
+        <w:t xml:space="preserve">: </w:t>
+      </w:r>
+      <w:r>
+        <w:rPr>
+          <w:lang w:val="en-US"/>
+        </w:rPr>
+        <w:t xml:space="preserve">Notio is a </w:t>
+      </w:r>
+      <w:r>
+        <w:rPr>
+          <w:lang w:val="en-US"/>
+        </w:rPr>
+        <w:t>web application, written in Javascript react, it will be controlled by clicking the mouse, using a midikeyboard via usb and via sound.</w:t>
+      </w:r>
+    </w:p>
+    <w:p>
+      <w:pPr>
+        <w:rPr>
+          <w:lang w:val="en-US"/>
+        </w:rPr>
+      </w:pPr>
+      <w:r>
+        <w:rPr>
+          <w:b/>
+          <w:bCs/>
+          <w:lang w:val="en-US"/>
+        </w:rPr>
+        <w:t>Objects</w:t>
+      </w:r>
+      <w:r>
+        <w:rPr>
+          <w:lang w:val="en-US"/>
+        </w:rPr>
+        <w:t xml:space="preserve"> :the speciality in Notio is to share different scale setups to students, let them play and listen to the scales, let them jam with youtube videos that can contain songs and tutorials.</w:t>
+      </w:r>
+    </w:p>
+    <w:p>
+      <w:pPr>
+        <w:rPr>
+          <w:lang w:val="en-US"/>
+        </w:rPr>
+      </w:pPr>
+      <w:r>
+        <w:rPr>
+          <w:b/>
+          <w:bCs/>
+          <w:lang w:val="en-US"/>
+        </w:rPr>
+        <w:t>Responsibility</w:t>
+      </w:r>
+      <w:r>
+        <w:rPr>
+          <w:lang w:val="en-US"/>
+        </w:rPr>
+        <w:t xml:space="preserve">: </w:t>
+      </w:r>
     </w:p>
     <w:sectPr>
       <w:pgSz w:w="11906" w:h="16838"/>

</xml_diff>

<commit_message>
Revert "settings has been hidden"
This reverts commit b345affb8ebc053933d6f092ff0158ffe51b36e3.
</commit_message>
<xml_diff>
--- a/Documents/NotioFACTOR.docx
+++ b/Documents/NotioFACTOR.docx
@@ -5,12 +5,12 @@
     <w:p>
       <w:pPr>
         <w:rPr>
-          <w:lang w:val="en-US"/>
+          <w:lang w:val="da-DK"/>
         </w:rPr>
       </w:pPr>
       <w:r>
         <w:rPr>
-          <w:lang w:val="en-US"/>
+          <w:lang w:val="da-DK"/>
         </w:rPr>
         <w:t>Notio</w:t>
       </w:r>
@@ -18,12 +18,12 @@
     <w:p>
       <w:pPr>
         <w:rPr>
-          <w:lang w:val="en-US"/>
+          <w:lang w:val="da-DK"/>
         </w:rPr>
       </w:pPr>
       <w:r>
         <w:rPr>
-          <w:lang w:val="en-US"/>
+          <w:lang w:val="da-DK"/>
         </w:rPr>
         <w:t>FACTOR</w:t>
       </w:r>
@@ -31,12 +31,12 @@
     <w:p>
       <w:pPr>
         <w:rPr>
-          <w:lang w:val="en-US"/>
+          <w:lang w:val="da-DK"/>
         </w:rPr>
       </w:pPr>
       <w:r>
         <w:rPr>
-          <w:lang w:val="en-US"/>
+          <w:lang w:val="da-DK"/>
         </w:rPr>
         <w:t xml:space="preserve">A user can setup </w:t>
       </w:r>
@@ -104,152 +104,9 @@
     <w:p>
       <w:pPr>
         <w:rPr>
-          <w:lang w:val="en-US"/>
+          <w:lang w:val="en-DK"/>
         </w:rPr>
       </w:pPr>
-      <w:r>
-        <w:rPr>
-          <w:b/>
-          <w:bCs/>
-          <w:lang w:val="en-US"/>
-        </w:rPr>
-        <w:t>Functionality</w:t>
-      </w:r>
-      <w:r>
-        <w:rPr>
-          <w:lang w:val="en-US"/>
-        </w:rPr>
-        <w:t>:</w:t>
-      </w:r>
-    </w:p>
-    <w:p>
-      <w:pPr>
-        <w:rPr>
-          <w:lang w:val="en-US"/>
-        </w:rPr>
-      </w:pPr>
-      <w:r>
-        <w:rPr>
-          <w:b/>
-          <w:bCs/>
-          <w:lang w:val="en-US"/>
-        </w:rPr>
-        <w:t>Application domain</w:t>
-      </w:r>
-      <w:r>
-        <w:rPr>
-          <w:lang w:val="en-US"/>
-        </w:rPr>
-        <w:t>: The user</w:t>
-      </w:r>
-      <w:r>
-        <w:rPr>
-          <w:lang w:val="en-US"/>
-        </w:rPr>
-        <w:t>s</w:t>
-      </w:r>
-    </w:p>
-    <w:p>
-      <w:pPr>
-        <w:rPr>
-          <w:lang w:val="en-US"/>
-        </w:rPr>
-      </w:pPr>
-      <w:r>
-        <w:rPr>
-          <w:b/>
-          <w:bCs/>
-          <w:lang w:val="en-US"/>
-        </w:rPr>
-        <w:t>Conditions</w:t>
-      </w:r>
-      <w:r>
-        <w:rPr>
-          <w:lang w:val="en-US"/>
-        </w:rPr>
-        <w:t>: Notio is developed b</w:t>
-      </w:r>
-      <w:r>
-        <w:rPr>
-          <w:lang w:val="en-US"/>
-        </w:rPr>
-        <w:t xml:space="preserve">y different developers, it has been through rusian,french,american and now danish developers. </w:t>
-      </w:r>
-    </w:p>
-    <w:p>
-      <w:pPr>
-        <w:rPr>
-          <w:lang w:val="en-US"/>
-        </w:rPr>
-      </w:pPr>
-      <w:r>
-        <w:rPr>
-          <w:b/>
-          <w:bCs/>
-          <w:lang w:val="en-US"/>
-        </w:rPr>
-        <w:t>Technology</w:t>
-      </w:r>
-      <w:r>
-        <w:rPr>
-          <w:lang w:val="en-US"/>
-        </w:rPr>
-        <w:t xml:space="preserve">: </w:t>
-      </w:r>
-      <w:r>
-        <w:rPr>
-          <w:lang w:val="en-US"/>
-        </w:rPr>
-        <w:t xml:space="preserve">Notio is a </w:t>
-      </w:r>
-      <w:r>
-        <w:rPr>
-          <w:lang w:val="en-US"/>
-        </w:rPr>
-        <w:t>web application, written in Javascript react, it will be controlled by clicking the mouse, using a midikeyboard via usb and via sound.</w:t>
-      </w:r>
-    </w:p>
-    <w:p>
-      <w:pPr>
-        <w:rPr>
-          <w:lang w:val="en-US"/>
-        </w:rPr>
-      </w:pPr>
-      <w:r>
-        <w:rPr>
-          <w:b/>
-          <w:bCs/>
-          <w:lang w:val="en-US"/>
-        </w:rPr>
-        <w:t>Objects</w:t>
-      </w:r>
-      <w:r>
-        <w:rPr>
-          <w:lang w:val="en-US"/>
-        </w:rPr>
-        <w:t xml:space="preserve"> :the speciality in Notio is to share different scale setups to students, let them play and listen to the scales, let them jam with youtube videos that can contain songs and tutorials.</w:t>
-      </w:r>
-    </w:p>
-    <w:p>
-      <w:pPr>
-        <w:rPr>
-          <w:lang w:val="en-US"/>
-        </w:rPr>
-      </w:pPr>
-      <w:r>
-        <w:rPr>
-          <w:b/>
-          <w:bCs/>
-          <w:lang w:val="en-US"/>
-        </w:rPr>
-        <w:t>Responsibility</w:t>
-      </w:r>
-      <w:r>
-        <w:rPr>
-          <w:lang w:val="en-US"/>
-        </w:rPr>
-        <w:t xml:space="preserve">: </w:t>
-      </w:r>
     </w:p>
     <w:sectPr>
       <w:pgSz w:w="11906" w:h="16838"/>

</xml_diff>